<commit_message>
added a header for testing
</commit_message>
<xml_diff>
--- a/test/test.docx
+++ b/test/test.docx
@@ -5,6 +5,15 @@
     <w:p>
       <w:r>
         <w:t>motherLoverWithYourBareHands</w:t>
+      </w:r>
+    </w:p>
+    <w:p/>
+    <w:p>
+      <w:pPr>
+        <w:pStyle w:val="Heading1"/>
+      </w:pPr>
+      <w:r>
+        <w:t>Header ma boi</w:t>
       </w:r>
     </w:p>
     <w:sectPr>
@@ -418,6 +427,27 @@
     <w:name w:val="Normal"/>
     <w:qFormat/>
   </w:style>
+  <w:style w:type="paragraph" w:styleId="Heading1">
+    <w:name w:val="heading 1"/>
+    <w:basedOn w:val="Normal"/>
+    <w:next w:val="Normal"/>
+    <w:link w:val="Heading1Char"/>
+    <w:uiPriority w:val="9"/>
+    <w:qFormat/>
+    <w:rsid w:val="006E4E6E"/>
+    <w:pPr>
+      <w:keepNext/>
+      <w:keepLines/>
+      <w:spacing w:before="240" w:after="0"/>
+      <w:outlineLvl w:val="0"/>
+    </w:pPr>
+    <w:rPr>
+      <w:rFonts w:asciiTheme="majorHAnsi" w:eastAsiaTheme="majorEastAsia" w:hAnsiTheme="majorHAnsi" w:cstheme="majorBidi"/>
+      <w:color w:val="2F5496" w:themeColor="accent1" w:themeShade="BF"/>
+      <w:sz w:val="32"/>
+      <w:szCs w:val="32"/>
+    </w:rPr>
+  </w:style>
   <w:style w:type="character" w:default="1" w:styleId="DefaultParagraphFont">
     <w:name w:val="Default Paragraph Font"/>
     <w:uiPriority w:val="1"/>
@@ -444,6 +474,19 @@
     <w:uiPriority w:val="99"/>
     <w:semiHidden/>
     <w:unhideWhenUsed/>
+  </w:style>
+  <w:style w:type="character" w:customStyle="1" w:styleId="Heading1Char">
+    <w:name w:val="Heading 1 Char"/>
+    <w:basedOn w:val="DefaultParagraphFont"/>
+    <w:link w:val="Heading1"/>
+    <w:uiPriority w:val="9"/>
+    <w:rsid w:val="006E4E6E"/>
+    <w:rPr>
+      <w:rFonts w:asciiTheme="majorHAnsi" w:eastAsiaTheme="majorEastAsia" w:hAnsiTheme="majorHAnsi" w:cstheme="majorBidi"/>
+      <w:color w:val="2F5496" w:themeColor="accent1" w:themeShade="BF"/>
+      <w:sz w:val="32"/>
+      <w:szCs w:val="32"/>
+    </w:rPr>
   </w:style>
 </w:styles>
 </file>

</xml_diff>